<commit_message>
Adding the initial version of cell11 doc and version 3 of the cell
</commit_message>
<xml_diff>
--- a/dev/docs/Test_Dataset_11_GEOMOD.docx
+++ b/dev/docs/Test_Dataset_11_GEOMOD.docx
@@ -8173,6 +8173,43 @@
                 <w:lang w:val="en-GB" w:eastAsia="en-GB"/>
               </w:rPr>
             </w:pPr>
+            <w:r>
+              <w:drawing>
+                <wp:inline distT="0" distB="0" distL="0" distR="0" wp14:anchorId="4DFB6E48" wp14:editId="41E20BCB">
+                  <wp:extent cx="2270760" cy="933014"/>
+                  <wp:effectExtent l="0" t="0" r="0" b="635"/>
+                  <wp:docPr id="2" name="Picture 2"/>
+                  <wp:cNvGraphicFramePr>
+                    <a:graphicFrameLocks xmlns:a="http://schemas.openxmlformats.org/drawingml/2006/main" noChangeAspect="1"/>
+                  </wp:cNvGraphicFramePr>
+                  <a:graphic xmlns:a="http://schemas.openxmlformats.org/drawingml/2006/main">
+                    <a:graphicData uri="http://schemas.openxmlformats.org/drawingml/2006/picture">
+                      <pic:pic xmlns:pic="http://schemas.openxmlformats.org/drawingml/2006/picture">
+                        <pic:nvPicPr>
+                          <pic:cNvPr id="1" name=""/>
+                          <pic:cNvPicPr/>
+                        </pic:nvPicPr>
+                        <pic:blipFill>
+                          <a:blip r:embed="rId17"/>
+                          <a:stretch>
+                            <a:fillRect/>
+                          </a:stretch>
+                        </pic:blipFill>
+                        <pic:spPr>
+                          <a:xfrm>
+                            <a:off x="0" y="0"/>
+                            <a:ext cx="2283216" cy="938132"/>
+                          </a:xfrm>
+                          <a:prstGeom prst="rect">
+                            <a:avLst/>
+                          </a:prstGeom>
+                        </pic:spPr>
+                      </pic:pic>
+                    </a:graphicData>
+                  </a:graphic>
+                </wp:inline>
+              </w:drawing>
+            </w:r>
           </w:p>
           <w:p>
             <w:pPr>
@@ -8780,6 +8817,7 @@
                 <w:sz w:val="20"/>
                 <w:szCs w:val="20"/>
               </w:rPr>
+              <w:lastRenderedPageBreak/>
               <w:t>Screen Capture</w:t>
             </w:r>
           </w:p>
@@ -8813,7 +8851,6 @@
               </w:rPr>
             </w:pPr>
             <w:r>
-              <w:lastRenderedPageBreak/>
               <w:drawing>
                 <wp:inline distT="0" distB="0" distL="0" distR="0" wp14:anchorId="5423BB5C" wp14:editId="79D78F43">
                   <wp:extent cx="2714625" cy="1200150"/>
@@ -8830,7 +8867,7 @@
                           <pic:cNvPicPr/>
                         </pic:nvPicPr>
                         <pic:blipFill>
-                          <a:blip r:embed="rId17"/>
+                          <a:blip r:embed="rId18"/>
                           <a:stretch>
                             <a:fillRect/>
                           </a:stretch>
@@ -8877,8 +8914,8 @@
       </w:pPr>
     </w:p>
     <w:sectPr>
-      <w:headerReference w:type="default" r:id="rId18"/>
-      <w:footerReference w:type="default" r:id="rId19"/>
+      <w:headerReference w:type="default" r:id="rId19"/>
+      <w:footerReference w:type="default" r:id="rId20"/>
       <w:pgSz w:w="12240" w:h="15840"/>
       <w:pgMar w:top="720" w:right="720" w:bottom="720" w:left="720" w:header="720" w:footer="720" w:gutter="0"/>
       <w:cols w:space="720"/>
@@ -13323,15 +13360,6 @@
 </file>
 
 <file path=customXml/item1.xml><?xml version="1.0" encoding="utf-8"?>
-<?mso-contentType ?>
-<FormTemplates xmlns="http://schemas.microsoft.com/sharepoint/v3/contenttype/forms">
-  <Display>DocumentLibraryForm</Display>
-  <Edit>DocumentLibraryForm</Edit>
-  <New>DocumentLibraryForm</New>
-</FormTemplates>
-</file>
-
-<file path=customXml/item2.xml><?xml version="1.0" encoding="utf-8"?>
 <ct:contentTypeSchema xmlns:ct="http://schemas.microsoft.com/office/2006/metadata/contentType" xmlns:ma="http://schemas.microsoft.com/office/2006/metadata/properties/metaAttributes" ct:_="" ma:_="" ma:contentTypeName="Document" ma:contentTypeID="0x0101005453E4A9CE5A3A42965B93716DE6227D" ma:contentTypeVersion="15" ma:contentTypeDescription="Create a new document." ma:contentTypeScope="" ma:versionID="d06a5bb4597991f69e0c0e7e264ace46">
   <xsd:schema xmlns:xsd="http://www.w3.org/2001/XMLSchema" xmlns:xs="http://www.w3.org/2001/XMLSchema" xmlns:p="http://schemas.microsoft.com/office/2006/metadata/properties" xmlns:ns2="a5de893b-c722-4ec2-8e11-ead4310e3e99" xmlns:ns3="3afcca85-626d-40cf-8493-15e01d150ad7" targetNamespace="http://schemas.microsoft.com/office/2006/metadata/properties" ma:root="true" ma:fieldsID="9b990f59f193ac1f49024f0dd5f1b0ec" ns2:_="" ns3:_="">
     <xsd:import namespace="a5de893b-c722-4ec2-8e11-ead4310e3e99"/>
@@ -13568,7 +13596,20 @@
 </ct:contentTypeSchema>
 </file>
 
+<file path=customXml/item2.xml><?xml version="1.0" encoding="utf-8"?>
+<?mso-contentType ?>
+<FormTemplates xmlns="http://schemas.microsoft.com/sharepoint/v3/contenttype/forms">
+  <Display>DocumentLibraryForm</Display>
+  <Edit>DocumentLibraryForm</Edit>
+  <New>DocumentLibraryForm</New>
+</FormTemplates>
+</file>
+
 <file path=customXml/item3.xml><?xml version="1.0" encoding="utf-8"?>
+<b:Sources xmlns:b="http://schemas.openxmlformats.org/officeDocument/2006/bibliography" xmlns="http://schemas.openxmlformats.org/officeDocument/2006/bibliography" SelectedStyle="\APASixthEditionOfficeOnline.xsl" StyleName="APA" Version="6"/>
+</file>
+
+<file path=customXml/item4.xml><?xml version="1.0" encoding="utf-8"?>
 <p:properties xmlns:p="http://schemas.microsoft.com/office/2006/metadata/properties" xmlns:xsi="http://www.w3.org/2001/XMLSchema-instance" xmlns:pc="http://schemas.microsoft.com/office/infopath/2007/PartnerControls">
   <documentManagement>
     <lcf76f155ced4ddcb4097134ff3c332f xmlns="a5de893b-c722-4ec2-8e11-ead4310e3e99">
@@ -13579,19 +13620,7 @@
 </p:properties>
 </file>
 
-<file path=customXml/item4.xml><?xml version="1.0" encoding="utf-8"?>
-<b:Sources xmlns:b="http://schemas.openxmlformats.org/officeDocument/2006/bibliography" xmlns="http://schemas.openxmlformats.org/officeDocument/2006/bibliography" SelectedStyle="\APASixthEditionOfficeOnline.xsl" StyleName="APA" Version="6"/>
-</file>
-
 <file path=customXml/itemProps1.xml><?xml version="1.0" encoding="utf-8"?>
-<ds:datastoreItem xmlns:ds="http://schemas.openxmlformats.org/officeDocument/2006/customXml" ds:itemID="{7D618B48-00E5-41C0-B848-94495A59F1ED}">
-  <ds:schemaRefs>
-    <ds:schemaRef ds:uri="http://schemas.microsoft.com/sharepoint/v3/contenttype/forms"/>
-  </ds:schemaRefs>
-</ds:datastoreItem>
-</file>
-
-<file path=customXml/itemProps2.xml><?xml version="1.0" encoding="utf-8"?>
 <ds:datastoreItem xmlns:ds="http://schemas.openxmlformats.org/officeDocument/2006/customXml" ds:itemID="{90622466-61ED-4E3E-879E-E943069C9868}">
   <ds:schemaRefs>
     <ds:schemaRef ds:uri="http://schemas.microsoft.com/office/2006/metadata/contentType"/>
@@ -13610,7 +13639,23 @@
 </ds:datastoreItem>
 </file>
 
+<file path=customXml/itemProps2.xml><?xml version="1.0" encoding="utf-8"?>
+<ds:datastoreItem xmlns:ds="http://schemas.openxmlformats.org/officeDocument/2006/customXml" ds:itemID="{7D618B48-00E5-41C0-B848-94495A59F1ED}">
+  <ds:schemaRefs>
+    <ds:schemaRef ds:uri="http://schemas.microsoft.com/sharepoint/v3/contenttype/forms"/>
+  </ds:schemaRefs>
+</ds:datastoreItem>
+</file>
+
 <file path=customXml/itemProps3.xml><?xml version="1.0" encoding="utf-8"?>
+<ds:datastoreItem xmlns:ds="http://schemas.openxmlformats.org/officeDocument/2006/customXml" ds:itemID="{73CF753F-5B6E-4934-9285-C61A57B8793A}">
+  <ds:schemaRefs>
+    <ds:schemaRef ds:uri="http://schemas.openxmlformats.org/officeDocument/2006/bibliography"/>
+  </ds:schemaRefs>
+</ds:datastoreItem>
+</file>
+
+<file path=customXml/itemProps4.xml><?xml version="1.0" encoding="utf-8"?>
 <ds:datastoreItem xmlns:ds="http://schemas.openxmlformats.org/officeDocument/2006/customXml" ds:itemID="{06B2530F-FF4D-4593-AB40-9693D788F9DC}">
   <ds:schemaRefs>
     <ds:schemaRef ds:uri="http://schemas.microsoft.com/office/2006/metadata/properties"/>
@@ -13619,12 +13664,4 @@
     <ds:schemaRef ds:uri="3afcca85-626d-40cf-8493-15e01d150ad7"/>
   </ds:schemaRefs>
 </ds:datastoreItem>
-</file>
-
-<file path=customXml/itemProps4.xml><?xml version="1.0" encoding="utf-8"?>
-<ds:datastoreItem xmlns:ds="http://schemas.openxmlformats.org/officeDocument/2006/customXml" ds:itemID="{73CF753F-5B6E-4934-9285-C61A57B8793A}">
-  <ds:schemaRefs>
-    <ds:schemaRef ds:uri="http://schemas.openxmlformats.org/officeDocument/2006/bibliography"/>
-  </ds:schemaRefs>
-</ds:datastoreItem>
 </file>
</xml_diff>

<commit_message>
Correction of cell 11 documentation
</commit_message>
<xml_diff>
--- a/dev/docs/Test_Dataset_11_GEOMOD.docx
+++ b/dev/docs/Test_Dataset_11_GEOMOD.docx
@@ -8170,15 +8170,29 @@
             <w:pPr>
               <w:spacing w:after="0" w:line="240" w:lineRule="auto"/>
               <w:rPr>
-                <w:lang w:val="en-GB" w:eastAsia="en-GB"/>
+                <w:rFonts w:ascii="Calibri" w:eastAsia="Times New Roman" w:hAnsi="Calibri" w:cs="Calibri"/>
+                <w:sz w:val="20"/>
+                <w:szCs w:val="20"/>
+                <w:lang w:val="en-GB"/>
+              </w:rPr>
+            </w:pPr>
+          </w:p>
+          <w:p>
+            <w:pPr>
+              <w:spacing w:after="0" w:line="240" w:lineRule="auto"/>
+              <w:rPr>
+                <w:rFonts w:ascii="Calibri" w:eastAsia="Times New Roman" w:hAnsi="Calibri" w:cs="Calibri"/>
+                <w:sz w:val="20"/>
+                <w:szCs w:val="20"/>
+                <w:lang w:val="en-GB"/>
               </w:rPr>
             </w:pPr>
             <w:r>
               <w:drawing>
-                <wp:inline distT="0" distB="0" distL="0" distR="0" wp14:anchorId="4DFB6E48" wp14:editId="41E20BCB">
-                  <wp:extent cx="2270760" cy="933014"/>
-                  <wp:effectExtent l="0" t="0" r="0" b="635"/>
-                  <wp:docPr id="2" name="Picture 2"/>
+                <wp:inline distT="0" distB="0" distL="0" distR="0" wp14:anchorId="6A11C90F" wp14:editId="475B2D0D">
+                  <wp:extent cx="5133975" cy="2133600"/>
+                  <wp:effectExtent l="0" t="0" r="9525" b="0"/>
+                  <wp:docPr id="8" name="Picture 8"/>
                   <wp:cNvGraphicFramePr>
                     <a:graphicFrameLocks xmlns:a="http://schemas.openxmlformats.org/drawingml/2006/main" noChangeAspect="1"/>
                   </wp:cNvGraphicFramePr>
@@ -8198,7 +8212,7 @@
                         <pic:spPr>
                           <a:xfrm>
                             <a:off x="0" y="0"/>
-                            <a:ext cx="2283216" cy="938132"/>
+                            <a:ext cx="5133975" cy="2133600"/>
                           </a:xfrm>
                           <a:prstGeom prst="rect">
                             <a:avLst/>
@@ -8210,17 +8224,6 @@
                 </wp:inline>
               </w:drawing>
             </w:r>
-          </w:p>
-          <w:p>
-            <w:pPr>
-              <w:spacing w:after="0" w:line="240" w:lineRule="auto"/>
-              <w:rPr>
-                <w:rFonts w:ascii="Calibri" w:eastAsia="Times New Roman" w:hAnsi="Calibri" w:cs="Calibri"/>
-                <w:sz w:val="20"/>
-                <w:szCs w:val="20"/>
-                <w:lang w:val="en-GB"/>
-              </w:rPr>
-            </w:pPr>
           </w:p>
         </w:tc>
       </w:tr>
@@ -13360,6 +13363,19 @@
 </file>
 
 <file path=customXml/item1.xml><?xml version="1.0" encoding="utf-8"?>
+<b:Sources xmlns:b="http://schemas.openxmlformats.org/officeDocument/2006/bibliography" xmlns="http://schemas.openxmlformats.org/officeDocument/2006/bibliography" SelectedStyle="\APASixthEditionOfficeOnline.xsl" StyleName="APA" Version="6"/>
+</file>
+
+<file path=customXml/item2.xml><?xml version="1.0" encoding="utf-8"?>
+<?mso-contentType ?>
+<FormTemplates xmlns="http://schemas.microsoft.com/sharepoint/v3/contenttype/forms">
+  <Display>DocumentLibraryForm</Display>
+  <Edit>DocumentLibraryForm</Edit>
+  <New>DocumentLibraryForm</New>
+</FormTemplates>
+</file>
+
+<file path=customXml/item3.xml><?xml version="1.0" encoding="utf-8"?>
 <ct:contentTypeSchema xmlns:ct="http://schemas.microsoft.com/office/2006/metadata/contentType" xmlns:ma="http://schemas.microsoft.com/office/2006/metadata/properties/metaAttributes" ct:_="" ma:_="" ma:contentTypeName="Document" ma:contentTypeID="0x0101005453E4A9CE5A3A42965B93716DE6227D" ma:contentTypeVersion="15" ma:contentTypeDescription="Create a new document." ma:contentTypeScope="" ma:versionID="d06a5bb4597991f69e0c0e7e264ace46">
   <xsd:schema xmlns:xsd="http://www.w3.org/2001/XMLSchema" xmlns:xs="http://www.w3.org/2001/XMLSchema" xmlns:p="http://schemas.microsoft.com/office/2006/metadata/properties" xmlns:ns2="a5de893b-c722-4ec2-8e11-ead4310e3e99" xmlns:ns3="3afcca85-626d-40cf-8493-15e01d150ad7" targetNamespace="http://schemas.microsoft.com/office/2006/metadata/properties" ma:root="true" ma:fieldsID="9b990f59f193ac1f49024f0dd5f1b0ec" ns2:_="" ns3:_="">
     <xsd:import namespace="a5de893b-c722-4ec2-8e11-ead4310e3e99"/>
@@ -13596,19 +13612,6 @@
 </ct:contentTypeSchema>
 </file>
 
-<file path=customXml/item2.xml><?xml version="1.0" encoding="utf-8"?>
-<?mso-contentType ?>
-<FormTemplates xmlns="http://schemas.microsoft.com/sharepoint/v3/contenttype/forms">
-  <Display>DocumentLibraryForm</Display>
-  <Edit>DocumentLibraryForm</Edit>
-  <New>DocumentLibraryForm</New>
-</FormTemplates>
-</file>
-
-<file path=customXml/item3.xml><?xml version="1.0" encoding="utf-8"?>
-<b:Sources xmlns:b="http://schemas.openxmlformats.org/officeDocument/2006/bibliography" xmlns="http://schemas.openxmlformats.org/officeDocument/2006/bibliography" SelectedStyle="\APASixthEditionOfficeOnline.xsl" StyleName="APA" Version="6"/>
-</file>
-
 <file path=customXml/item4.xml><?xml version="1.0" encoding="utf-8"?>
 <p:properties xmlns:p="http://schemas.microsoft.com/office/2006/metadata/properties" xmlns:xsi="http://www.w3.org/2001/XMLSchema-instance" xmlns:pc="http://schemas.microsoft.com/office/infopath/2007/PartnerControls">
   <documentManagement>
@@ -13621,6 +13624,22 @@
 </file>
 
 <file path=customXml/itemProps1.xml><?xml version="1.0" encoding="utf-8"?>
+<ds:datastoreItem xmlns:ds="http://schemas.openxmlformats.org/officeDocument/2006/customXml" ds:itemID="{73CF753F-5B6E-4934-9285-C61A57B8793A}">
+  <ds:schemaRefs>
+    <ds:schemaRef ds:uri="http://schemas.openxmlformats.org/officeDocument/2006/bibliography"/>
+  </ds:schemaRefs>
+</ds:datastoreItem>
+</file>
+
+<file path=customXml/itemProps2.xml><?xml version="1.0" encoding="utf-8"?>
+<ds:datastoreItem xmlns:ds="http://schemas.openxmlformats.org/officeDocument/2006/customXml" ds:itemID="{7D618B48-00E5-41C0-B848-94495A59F1ED}">
+  <ds:schemaRefs>
+    <ds:schemaRef ds:uri="http://schemas.microsoft.com/sharepoint/v3/contenttype/forms"/>
+  </ds:schemaRefs>
+</ds:datastoreItem>
+</file>
+
+<file path=customXml/itemProps3.xml><?xml version="1.0" encoding="utf-8"?>
 <ds:datastoreItem xmlns:ds="http://schemas.openxmlformats.org/officeDocument/2006/customXml" ds:itemID="{90622466-61ED-4E3E-879E-E943069C9868}">
   <ds:schemaRefs>
     <ds:schemaRef ds:uri="http://schemas.microsoft.com/office/2006/metadata/contentType"/>
@@ -13639,22 +13658,6 @@
 </ds:datastoreItem>
 </file>
 
-<file path=customXml/itemProps2.xml><?xml version="1.0" encoding="utf-8"?>
-<ds:datastoreItem xmlns:ds="http://schemas.openxmlformats.org/officeDocument/2006/customXml" ds:itemID="{7D618B48-00E5-41C0-B848-94495A59F1ED}">
-  <ds:schemaRefs>
-    <ds:schemaRef ds:uri="http://schemas.microsoft.com/sharepoint/v3/contenttype/forms"/>
-  </ds:schemaRefs>
-</ds:datastoreItem>
-</file>
-
-<file path=customXml/itemProps3.xml><?xml version="1.0" encoding="utf-8"?>
-<ds:datastoreItem xmlns:ds="http://schemas.openxmlformats.org/officeDocument/2006/customXml" ds:itemID="{73CF753F-5B6E-4934-9285-C61A57B8793A}">
-  <ds:schemaRefs>
-    <ds:schemaRef ds:uri="http://schemas.openxmlformats.org/officeDocument/2006/bibliography"/>
-  </ds:schemaRefs>
-</ds:datastoreItem>
-</file>
-
 <file path=customXml/itemProps4.xml><?xml version="1.0" encoding="utf-8"?>
 <ds:datastoreItem xmlns:ds="http://schemas.openxmlformats.org/officeDocument/2006/customXml" ds:itemID="{06B2530F-FF4D-4593-AB40-9693D788F9DC}">
   <ds:schemaRefs>

</xml_diff>